<commit_message>
update to html projects section info
Clerical
</commit_message>
<xml_diff>
--- a/Arturo White - 2020 analysis Resume.docx
+++ b/Arturo White - 2020 analysis Resume.docx
@@ -151,7 +151,7 @@
           <w:sz w:val="21"/>
           <w:szCs w:val="21"/>
         </w:rPr>
-        <w:t xml:space="preserve">Java language (class inheritance, applet development, </w:t>
+        <w:t>Java language (class inheritance, applet development, JDE, &amp; JRE memory management</w:t>
       </w:r>
       <w:proofErr w:type="gramStart"/>
       <w:r>
@@ -160,7 +160,7 @@
           <w:sz w:val="21"/>
           <w:szCs w:val="21"/>
         </w:rPr>
-        <w:t>JDE ,</w:t>
+        <w:t>) ,</w:t>
       </w:r>
       <w:proofErr w:type="gramEnd"/>
       <w:r>
@@ -169,7 +169,7 @@
           <w:sz w:val="21"/>
           <w:szCs w:val="21"/>
         </w:rPr>
-        <w:t xml:space="preserve"> &amp; JRE memory management) , C++</w:t>
+        <w:t xml:space="preserve"> C++</w:t>
       </w:r>
       <w:r>
         <w:rPr>
@@ -590,6 +590,83 @@
         <w:spacing w:line="240" w:lineRule="auto"/>
         <w:rPr>
           <w:rFonts w:ascii="Cambria" w:eastAsia="Cambria" w:hAnsi="Cambria" w:cs="Cambria"/>
+          <w:bCs/>
+          <w:sz w:val="21"/>
+          <w:szCs w:val="21"/>
+        </w:rPr>
+      </w:pPr>
+      <w:r>
+        <w:rPr>
+          <w:rFonts w:ascii="Cambria" w:eastAsia="Cambria" w:hAnsi="Cambria" w:cs="Cambria"/>
+          <w:bCs/>
+          <w:sz w:val="21"/>
+          <w:szCs w:val="21"/>
+        </w:rPr>
+        <w:t>Summary:</w:t>
+      </w:r>
+    </w:p>
+    <w:p>
+      <w:pPr>
+        <w:pStyle w:val="ListParagraph"/>
+        <w:numPr>
+          <w:ilvl w:val="0"/>
+          <w:numId w:val="6"/>
+        </w:numPr>
+        <w:rPr>
+          <w:rFonts w:ascii="Cambria" w:eastAsia="Cambria" w:hAnsi="Cambria" w:cs="Cambria"/>
+          <w:sz w:val="21"/>
+          <w:szCs w:val="21"/>
+        </w:rPr>
+      </w:pPr>
+      <w:r>
+        <w:rPr>
+          <w:rFonts w:ascii="Cambria" w:eastAsia="Cambria" w:hAnsi="Cambria" w:cs="Cambria"/>
+          <w:sz w:val="21"/>
+          <w:szCs w:val="21"/>
+        </w:rPr>
+        <w:t>C</w:t>
+      </w:r>
+      <w:r>
+        <w:rPr>
+          <w:rFonts w:ascii="Cambria" w:eastAsia="Cambria" w:hAnsi="Cambria" w:cs="Cambria"/>
+          <w:sz w:val="21"/>
+          <w:szCs w:val="21"/>
+        </w:rPr>
+        <w:t>rea</w:t>
+      </w:r>
+      <w:r>
+        <w:rPr>
+          <w:rFonts w:ascii="Cambria" w:eastAsia="Cambria" w:hAnsi="Cambria" w:cs="Cambria"/>
+          <w:sz w:val="21"/>
+          <w:szCs w:val="21"/>
+        </w:rPr>
+        <w:t>tion of</w:t>
+      </w:r>
+      <w:r>
+        <w:rPr>
+          <w:rFonts w:ascii="Cambria" w:eastAsia="Cambria" w:hAnsi="Cambria" w:cs="Cambria"/>
+          <w:sz w:val="21"/>
+          <w:szCs w:val="21"/>
+        </w:rPr>
+        <w:t xml:space="preserve"> a machine learning model based on Random Forests which was used to predict within $75 the Fair Market Rent (FMR) for any location in the metro Atlanta area. </w:t>
+      </w:r>
+    </w:p>
+    <w:p>
+      <w:pPr>
+        <w:spacing w:line="240" w:lineRule="auto"/>
+        <w:rPr>
+          <w:rFonts w:ascii="Cambria" w:eastAsia="Cambria" w:hAnsi="Cambria" w:cs="Cambria"/>
+          <w:b/>
+          <w:sz w:val="21"/>
+          <w:szCs w:val="21"/>
+        </w:rPr>
+      </w:pPr>
+    </w:p>
+    <w:p>
+      <w:pPr>
+        <w:spacing w:line="240" w:lineRule="auto"/>
+        <w:rPr>
+          <w:rFonts w:ascii="Cambria" w:eastAsia="Cambria" w:hAnsi="Cambria" w:cs="Cambria"/>
           <w:sz w:val="21"/>
           <w:szCs w:val="21"/>
         </w:rPr>
@@ -695,7 +772,7 @@
           <w:sz w:val="21"/>
           <w:szCs w:val="21"/>
         </w:rPr>
-        <w:t>Team Project -</w:t>
+        <w:t>Project -</w:t>
       </w:r>
       <w:hyperlink r:id="rId16">
         <w:r>
@@ -710,6 +787,135 @@
     </w:p>
     <w:p>
       <w:pPr>
+        <w:spacing w:line="240" w:lineRule="auto"/>
+        <w:rPr>
+          <w:rFonts w:ascii="Cambria" w:eastAsia="Cambria" w:hAnsi="Cambria" w:cs="Cambria"/>
+          <w:sz w:val="21"/>
+          <w:szCs w:val="21"/>
+        </w:rPr>
+      </w:pPr>
+      <w:r>
+        <w:rPr>
+          <w:rFonts w:ascii="Cambria" w:eastAsia="Cambria" w:hAnsi="Cambria" w:cs="Cambria"/>
+          <w:sz w:val="21"/>
+          <w:szCs w:val="21"/>
+        </w:rPr>
+        <w:t>Summary:</w:t>
+      </w:r>
+    </w:p>
+    <w:p>
+      <w:pPr>
+        <w:pStyle w:val="ListParagraph"/>
+        <w:numPr>
+          <w:ilvl w:val="0"/>
+          <w:numId w:val="5"/>
+        </w:numPr>
+        <w:spacing w:line="240" w:lineRule="auto"/>
+        <w:rPr>
+          <w:rFonts w:ascii="Cambria" w:eastAsia="Cambria" w:hAnsi="Cambria" w:cs="Cambria"/>
+          <w:sz w:val="21"/>
+          <w:szCs w:val="21"/>
+        </w:rPr>
+      </w:pPr>
+      <w:r>
+        <w:rPr>
+          <w:rFonts w:ascii="Cambria" w:eastAsia="Cambria" w:hAnsi="Cambria" w:cs="Cambria"/>
+          <w:sz w:val="21"/>
+          <w:szCs w:val="21"/>
+        </w:rPr>
+        <w:t xml:space="preserve">Data analytics proposal and hypothesis developed for exploring Kaggle, opensource health databases and APIs. Data was </w:t>
+      </w:r>
+      <w:r>
+        <w:rPr>
+          <w:rFonts w:ascii="Cambria" w:eastAsia="Cambria" w:hAnsi="Cambria" w:cs="Cambria"/>
+          <w:sz w:val="21"/>
+          <w:szCs w:val="21"/>
+        </w:rPr>
+        <w:t>extracted</w:t>
+      </w:r>
+      <w:r>
+        <w:rPr>
+          <w:rFonts w:ascii="Cambria" w:eastAsia="Cambria" w:hAnsi="Cambria" w:cs="Cambria"/>
+          <w:sz w:val="21"/>
+          <w:szCs w:val="21"/>
+        </w:rPr>
+        <w:t xml:space="preserve"> and cleaned using Excel VBA &amp; Pivot tables, and </w:t>
+      </w:r>
+      <w:proofErr w:type="spellStart"/>
+      <w:r>
+        <w:rPr>
+          <w:rFonts w:ascii="Cambria" w:eastAsia="Cambria" w:hAnsi="Cambria" w:cs="Cambria"/>
+          <w:sz w:val="21"/>
+          <w:szCs w:val="21"/>
+        </w:rPr>
+        <w:t>Jupyter</w:t>
+      </w:r>
+      <w:proofErr w:type="spellEnd"/>
+      <w:r>
+        <w:rPr>
+          <w:rFonts w:ascii="Cambria" w:eastAsia="Cambria" w:hAnsi="Cambria" w:cs="Cambria"/>
+          <w:sz w:val="21"/>
+          <w:szCs w:val="21"/>
+        </w:rPr>
+        <w:t xml:space="preserve"> Notebook (with pandas). </w:t>
+      </w:r>
+      <w:proofErr w:type="spellStart"/>
+      <w:r>
+        <w:rPr>
+          <w:rFonts w:ascii="Cambria" w:eastAsia="Cambria" w:hAnsi="Cambria" w:cs="Cambria"/>
+          <w:sz w:val="21"/>
+          <w:szCs w:val="21"/>
+        </w:rPr>
+        <w:t>Numpy</w:t>
+      </w:r>
+      <w:proofErr w:type="spellEnd"/>
+      <w:r>
+        <w:rPr>
+          <w:rFonts w:ascii="Cambria" w:eastAsia="Cambria" w:hAnsi="Cambria" w:cs="Cambria"/>
+          <w:sz w:val="21"/>
+          <w:szCs w:val="21"/>
+        </w:rPr>
+        <w:t xml:space="preserve"> and </w:t>
+      </w:r>
+      <w:proofErr w:type="spellStart"/>
+      <w:r>
+        <w:rPr>
+          <w:rFonts w:ascii="Cambria" w:eastAsia="Cambria" w:hAnsi="Cambria" w:cs="Cambria"/>
+          <w:sz w:val="21"/>
+          <w:szCs w:val="21"/>
+        </w:rPr>
+        <w:t>Plotly</w:t>
+      </w:r>
+      <w:proofErr w:type="spellEnd"/>
+      <w:r>
+        <w:rPr>
+          <w:rFonts w:ascii="Cambria" w:eastAsia="Cambria" w:hAnsi="Cambria" w:cs="Cambria"/>
+          <w:sz w:val="21"/>
+          <w:szCs w:val="21"/>
+        </w:rPr>
+        <w:t xml:space="preserve"> were used for aggregation and statistical analysis. A word document and </w:t>
+      </w:r>
+      <w:proofErr w:type="spellStart"/>
+      <w:r>
+        <w:rPr>
+          <w:rFonts w:ascii="Cambria" w:eastAsia="Cambria" w:hAnsi="Cambria" w:cs="Cambria"/>
+          <w:sz w:val="21"/>
+          <w:szCs w:val="21"/>
+        </w:rPr>
+        <w:t>powerpoint</w:t>
+      </w:r>
+      <w:proofErr w:type="spellEnd"/>
+      <w:r>
+        <w:rPr>
+          <w:rFonts w:ascii="Cambria" w:eastAsia="Cambria" w:hAnsi="Cambria" w:cs="Cambria"/>
+          <w:sz w:val="21"/>
+          <w:szCs w:val="21"/>
+        </w:rPr>
+        <w:t xml:space="preserve"> presentation of finds were submitted and presented to an audience of fell peers and data analyst.</w:t>
+      </w:r>
+    </w:p>
+    <w:p>
+      <w:pPr>
         <w:spacing w:before="52" w:after="24" w:line="240" w:lineRule="auto"/>
         <w:rPr>
           <w:rFonts w:ascii="Cambria" w:eastAsia="Cambria" w:hAnsi="Cambria" w:cs="Cambria"/>
@@ -1001,6 +1207,62 @@
     </w:p>
     <w:p>
       <w:pPr>
+        <w:spacing w:line="240" w:lineRule="auto"/>
+        <w:ind w:left="720"/>
+        <w:rPr>
+          <w:rFonts w:ascii="Cambria" w:eastAsia="Cambria" w:hAnsi="Cambria" w:cs="Cambria"/>
+        </w:rPr>
+      </w:pPr>
+    </w:p>
+    <w:p>
+      <w:pPr>
+        <w:spacing w:line="240" w:lineRule="auto"/>
+        <w:ind w:left="360"/>
+        <w:jc w:val="right"/>
+        <w:rPr>
+          <w:rFonts w:ascii="Cambria" w:eastAsia="Cambria" w:hAnsi="Cambria" w:cs="Cambria"/>
+          <w:color w:val="666666"/>
+        </w:rPr>
+      </w:pPr>
+      <w:r>
+        <w:rPr>
+          <w:rFonts w:ascii="Cambria" w:eastAsia="Cambria" w:hAnsi="Cambria" w:cs="Cambria"/>
+          <w:color w:val="666666"/>
+        </w:rPr>
+        <w:lastRenderedPageBreak/>
+        <w:t>Arturo White, Page 2</w:t>
+      </w:r>
+    </w:p>
+    <w:p>
+      <w:pPr>
+        <w:spacing w:line="240" w:lineRule="auto"/>
+        <w:ind w:left="360"/>
+        <w:jc w:val="right"/>
+        <w:rPr>
+          <w:rFonts w:ascii="Cambria" w:eastAsia="Cambria" w:hAnsi="Cambria" w:cs="Cambria"/>
+          <w:b/>
+        </w:rPr>
+      </w:pPr>
+      <w:r>
+        <w:rPr>
+          <w:noProof/>
+        </w:rPr>
+        <w:pict w14:anchorId="08769880">
+          <v:rect id="_x0000_i1025" alt="" style="width:416.05pt;height:.05pt;mso-width-percent:0;mso-height-percent:0;mso-width-percent:0;mso-height-percent:0" o:hrpct="889" o:hralign="center" o:hrstd="t" o:hr="t" fillcolor="#a0a0a0" stroked="f"/>
+        </w:pict>
+      </w:r>
+    </w:p>
+    <w:p>
+      <w:pPr>
+        <w:spacing w:line="240" w:lineRule="auto"/>
+        <w:ind w:left="720"/>
+        <w:rPr>
+          <w:rFonts w:ascii="Cambria" w:eastAsia="Cambria" w:hAnsi="Cambria" w:cs="Cambria"/>
+        </w:rPr>
+      </w:pPr>
+    </w:p>
+    <w:p>
+      <w:pPr>
         <w:numPr>
           <w:ilvl w:val="0"/>
           <w:numId w:val="1"/>
@@ -1250,52 +1512,6 @@
         <w:jc w:val="right"/>
         <w:rPr>
           <w:rFonts w:ascii="Cambria" w:eastAsia="Cambria" w:hAnsi="Cambria" w:cs="Cambria"/>
-        </w:rPr>
-      </w:pPr>
-    </w:p>
-    <w:p>
-      <w:pPr>
-        <w:spacing w:line="240" w:lineRule="auto"/>
-        <w:ind w:left="360"/>
-        <w:jc w:val="right"/>
-        <w:rPr>
-          <w:rFonts w:ascii="Cambria" w:eastAsia="Cambria" w:hAnsi="Cambria" w:cs="Cambria"/>
-          <w:color w:val="666666"/>
-        </w:rPr>
-      </w:pPr>
-      <w:r>
-        <w:rPr>
-          <w:rFonts w:ascii="Cambria" w:eastAsia="Cambria" w:hAnsi="Cambria" w:cs="Cambria"/>
-          <w:color w:val="666666"/>
-        </w:rPr>
-        <w:t>Arturo White, Page 2</w:t>
-      </w:r>
-    </w:p>
-    <w:p>
-      <w:pPr>
-        <w:spacing w:line="240" w:lineRule="auto"/>
-        <w:ind w:left="360"/>
-        <w:jc w:val="right"/>
-        <w:rPr>
-          <w:rFonts w:ascii="Cambria" w:eastAsia="Cambria" w:hAnsi="Cambria" w:cs="Cambria"/>
-          <w:b/>
-        </w:rPr>
-      </w:pPr>
-      <w:r>
-        <w:rPr>
-          <w:noProof/>
-        </w:rPr>
-        <w:pict w14:anchorId="22FC6030">
-          <v:rect id="_x0000_i1025" alt="" style="width:432.9pt;height:.05pt;mso-width-percent:0;mso-height-percent:0;mso-width-percent:0;mso-height-percent:0" o:hrpct="925" o:hralign="center" o:hrstd="t" o:hr="t" fillcolor="#a0a0a0" stroked="f"/>
-        </w:pict>
-      </w:r>
-    </w:p>
-    <w:p>
-      <w:pPr>
-        <w:spacing w:line="240" w:lineRule="auto"/>
-        <w:rPr>
-          <w:rFonts w:ascii="Cambria" w:eastAsia="Cambria" w:hAnsi="Cambria" w:cs="Cambria"/>
-          <w:b/>
         </w:rPr>
       </w:pPr>
     </w:p>
@@ -2116,6 +2332,119 @@
     </w:lvl>
   </w:abstractNum>
   <w:abstractNum w:abstractNumId="1" w15:restartNumberingAfterBreak="0">
+    <w:nsid w:val="41441065"/>
+    <w:multiLevelType w:val="hybridMultilevel"/>
+    <w:tmpl w:val="2A2C53BE"/>
+    <w:lvl w:ilvl="0" w:tplc="04090001">
+      <w:start w:val="1"/>
+      <w:numFmt w:val="bullet"/>
+      <w:lvlText w:val=""/>
+      <w:lvlJc w:val="left"/>
+      <w:pPr>
+        <w:ind w:left="360" w:hanging="360"/>
+      </w:pPr>
+      <w:rPr>
+        <w:rFonts w:ascii="Symbol" w:hAnsi="Symbol" w:hint="default"/>
+      </w:rPr>
+    </w:lvl>
+    <w:lvl w:ilvl="1" w:tplc="04090003" w:tentative="1">
+      <w:start w:val="1"/>
+      <w:numFmt w:val="bullet"/>
+      <w:lvlText w:val="o"/>
+      <w:lvlJc w:val="left"/>
+      <w:pPr>
+        <w:ind w:left="1080" w:hanging="360"/>
+      </w:pPr>
+      <w:rPr>
+        <w:rFonts w:ascii="Courier New" w:hAnsi="Courier New" w:cs="Courier New" w:hint="default"/>
+      </w:rPr>
+    </w:lvl>
+    <w:lvl w:ilvl="2" w:tplc="04090005" w:tentative="1">
+      <w:start w:val="1"/>
+      <w:numFmt w:val="bullet"/>
+      <w:lvlText w:val=""/>
+      <w:lvlJc w:val="left"/>
+      <w:pPr>
+        <w:ind w:left="1800" w:hanging="360"/>
+      </w:pPr>
+      <w:rPr>
+        <w:rFonts w:ascii="Wingdings" w:hAnsi="Wingdings" w:hint="default"/>
+      </w:rPr>
+    </w:lvl>
+    <w:lvl w:ilvl="3" w:tplc="04090001" w:tentative="1">
+      <w:start w:val="1"/>
+      <w:numFmt w:val="bullet"/>
+      <w:lvlText w:val=""/>
+      <w:lvlJc w:val="left"/>
+      <w:pPr>
+        <w:ind w:left="2520" w:hanging="360"/>
+      </w:pPr>
+      <w:rPr>
+        <w:rFonts w:ascii="Symbol" w:hAnsi="Symbol" w:hint="default"/>
+      </w:rPr>
+    </w:lvl>
+    <w:lvl w:ilvl="4" w:tplc="04090003" w:tentative="1">
+      <w:start w:val="1"/>
+      <w:numFmt w:val="bullet"/>
+      <w:lvlText w:val="o"/>
+      <w:lvlJc w:val="left"/>
+      <w:pPr>
+        <w:ind w:left="3240" w:hanging="360"/>
+      </w:pPr>
+      <w:rPr>
+        <w:rFonts w:ascii="Courier New" w:hAnsi="Courier New" w:cs="Courier New" w:hint="default"/>
+      </w:rPr>
+    </w:lvl>
+    <w:lvl w:ilvl="5" w:tplc="04090005" w:tentative="1">
+      <w:start w:val="1"/>
+      <w:numFmt w:val="bullet"/>
+      <w:lvlText w:val=""/>
+      <w:lvlJc w:val="left"/>
+      <w:pPr>
+        <w:ind w:left="3960" w:hanging="360"/>
+      </w:pPr>
+      <w:rPr>
+        <w:rFonts w:ascii="Wingdings" w:hAnsi="Wingdings" w:hint="default"/>
+      </w:rPr>
+    </w:lvl>
+    <w:lvl w:ilvl="6" w:tplc="04090001" w:tentative="1">
+      <w:start w:val="1"/>
+      <w:numFmt w:val="bullet"/>
+      <w:lvlText w:val=""/>
+      <w:lvlJc w:val="left"/>
+      <w:pPr>
+        <w:ind w:left="4680" w:hanging="360"/>
+      </w:pPr>
+      <w:rPr>
+        <w:rFonts w:ascii="Symbol" w:hAnsi="Symbol" w:hint="default"/>
+      </w:rPr>
+    </w:lvl>
+    <w:lvl w:ilvl="7" w:tplc="04090003" w:tentative="1">
+      <w:start w:val="1"/>
+      <w:numFmt w:val="bullet"/>
+      <w:lvlText w:val="o"/>
+      <w:lvlJc w:val="left"/>
+      <w:pPr>
+        <w:ind w:left="5400" w:hanging="360"/>
+      </w:pPr>
+      <w:rPr>
+        <w:rFonts w:ascii="Courier New" w:hAnsi="Courier New" w:cs="Courier New" w:hint="default"/>
+      </w:rPr>
+    </w:lvl>
+    <w:lvl w:ilvl="8" w:tplc="04090005" w:tentative="1">
+      <w:start w:val="1"/>
+      <w:numFmt w:val="bullet"/>
+      <w:lvlText w:val=""/>
+      <w:lvlJc w:val="left"/>
+      <w:pPr>
+        <w:ind w:left="6120" w:hanging="360"/>
+      </w:pPr>
+      <w:rPr>
+        <w:rFonts w:ascii="Wingdings" w:hAnsi="Wingdings" w:hint="default"/>
+      </w:rPr>
+    </w:lvl>
+  </w:abstractNum>
+  <w:abstractNum w:abstractNumId="2" w15:restartNumberingAfterBreak="0">
     <w:nsid w:val="4AE57719"/>
     <w:multiLevelType w:val="multilevel"/>
     <w:tmpl w:val="8D5461A0"/>
@@ -2228,7 +2557,7 @@
       </w:rPr>
     </w:lvl>
   </w:abstractNum>
-  <w:abstractNum w:abstractNumId="2" w15:restartNumberingAfterBreak="0">
+  <w:abstractNum w:abstractNumId="3" w15:restartNumberingAfterBreak="0">
     <w:nsid w:val="4BA24BDF"/>
     <w:multiLevelType w:val="multilevel"/>
     <w:tmpl w:val="E8000862"/>
@@ -2341,7 +2670,120 @@
       </w:rPr>
     </w:lvl>
   </w:abstractNum>
-  <w:abstractNum w:abstractNumId="3" w15:restartNumberingAfterBreak="0">
+  <w:abstractNum w:abstractNumId="4" w15:restartNumberingAfterBreak="0">
+    <w:nsid w:val="65455364"/>
+    <w:multiLevelType w:val="hybridMultilevel"/>
+    <w:tmpl w:val="D01AEFA6"/>
+    <w:lvl w:ilvl="0" w:tplc="04090001">
+      <w:start w:val="1"/>
+      <w:numFmt w:val="bullet"/>
+      <w:lvlText w:val=""/>
+      <w:lvlJc w:val="left"/>
+      <w:pPr>
+        <w:ind w:left="360" w:hanging="360"/>
+      </w:pPr>
+      <w:rPr>
+        <w:rFonts w:ascii="Symbol" w:hAnsi="Symbol" w:hint="default"/>
+      </w:rPr>
+    </w:lvl>
+    <w:lvl w:ilvl="1" w:tplc="04090003" w:tentative="1">
+      <w:start w:val="1"/>
+      <w:numFmt w:val="bullet"/>
+      <w:lvlText w:val="o"/>
+      <w:lvlJc w:val="left"/>
+      <w:pPr>
+        <w:ind w:left="1080" w:hanging="360"/>
+      </w:pPr>
+      <w:rPr>
+        <w:rFonts w:ascii="Courier New" w:hAnsi="Courier New" w:cs="Courier New" w:hint="default"/>
+      </w:rPr>
+    </w:lvl>
+    <w:lvl w:ilvl="2" w:tplc="04090005" w:tentative="1">
+      <w:start w:val="1"/>
+      <w:numFmt w:val="bullet"/>
+      <w:lvlText w:val=""/>
+      <w:lvlJc w:val="left"/>
+      <w:pPr>
+        <w:ind w:left="1800" w:hanging="360"/>
+      </w:pPr>
+      <w:rPr>
+        <w:rFonts w:ascii="Wingdings" w:hAnsi="Wingdings" w:hint="default"/>
+      </w:rPr>
+    </w:lvl>
+    <w:lvl w:ilvl="3" w:tplc="04090001" w:tentative="1">
+      <w:start w:val="1"/>
+      <w:numFmt w:val="bullet"/>
+      <w:lvlText w:val=""/>
+      <w:lvlJc w:val="left"/>
+      <w:pPr>
+        <w:ind w:left="2520" w:hanging="360"/>
+      </w:pPr>
+      <w:rPr>
+        <w:rFonts w:ascii="Symbol" w:hAnsi="Symbol" w:hint="default"/>
+      </w:rPr>
+    </w:lvl>
+    <w:lvl w:ilvl="4" w:tplc="04090003" w:tentative="1">
+      <w:start w:val="1"/>
+      <w:numFmt w:val="bullet"/>
+      <w:lvlText w:val="o"/>
+      <w:lvlJc w:val="left"/>
+      <w:pPr>
+        <w:ind w:left="3240" w:hanging="360"/>
+      </w:pPr>
+      <w:rPr>
+        <w:rFonts w:ascii="Courier New" w:hAnsi="Courier New" w:cs="Courier New" w:hint="default"/>
+      </w:rPr>
+    </w:lvl>
+    <w:lvl w:ilvl="5" w:tplc="04090005" w:tentative="1">
+      <w:start w:val="1"/>
+      <w:numFmt w:val="bullet"/>
+      <w:lvlText w:val=""/>
+      <w:lvlJc w:val="left"/>
+      <w:pPr>
+        <w:ind w:left="3960" w:hanging="360"/>
+      </w:pPr>
+      <w:rPr>
+        <w:rFonts w:ascii="Wingdings" w:hAnsi="Wingdings" w:hint="default"/>
+      </w:rPr>
+    </w:lvl>
+    <w:lvl w:ilvl="6" w:tplc="04090001" w:tentative="1">
+      <w:start w:val="1"/>
+      <w:numFmt w:val="bullet"/>
+      <w:lvlText w:val=""/>
+      <w:lvlJc w:val="left"/>
+      <w:pPr>
+        <w:ind w:left="4680" w:hanging="360"/>
+      </w:pPr>
+      <w:rPr>
+        <w:rFonts w:ascii="Symbol" w:hAnsi="Symbol" w:hint="default"/>
+      </w:rPr>
+    </w:lvl>
+    <w:lvl w:ilvl="7" w:tplc="04090003" w:tentative="1">
+      <w:start w:val="1"/>
+      <w:numFmt w:val="bullet"/>
+      <w:lvlText w:val="o"/>
+      <w:lvlJc w:val="left"/>
+      <w:pPr>
+        <w:ind w:left="5400" w:hanging="360"/>
+      </w:pPr>
+      <w:rPr>
+        <w:rFonts w:ascii="Courier New" w:hAnsi="Courier New" w:cs="Courier New" w:hint="default"/>
+      </w:rPr>
+    </w:lvl>
+    <w:lvl w:ilvl="8" w:tplc="04090005" w:tentative="1">
+      <w:start w:val="1"/>
+      <w:numFmt w:val="bullet"/>
+      <w:lvlText w:val=""/>
+      <w:lvlJc w:val="left"/>
+      <w:pPr>
+        <w:ind w:left="6120" w:hanging="360"/>
+      </w:pPr>
+      <w:rPr>
+        <w:rFonts w:ascii="Wingdings" w:hAnsi="Wingdings" w:hint="default"/>
+      </w:rPr>
+    </w:lvl>
+  </w:abstractNum>
+  <w:abstractNum w:abstractNumId="5" w15:restartNumberingAfterBreak="0">
     <w:nsid w:val="663B2576"/>
     <w:multiLevelType w:val="multilevel"/>
     <w:tmpl w:val="BA9C6F46"/>
@@ -2455,16 +2897,22 @@
     </w:lvl>
   </w:abstractNum>
   <w:num w:numId="1">
-    <w:abstractNumId w:val="3"/>
+    <w:abstractNumId w:val="5"/>
   </w:num>
   <w:num w:numId="2">
     <w:abstractNumId w:val="0"/>
   </w:num>
   <w:num w:numId="3">
-    <w:abstractNumId w:val="1"/>
+    <w:abstractNumId w:val="2"/>
   </w:num>
   <w:num w:numId="4">
-    <w:abstractNumId w:val="2"/>
+    <w:abstractNumId w:val="3"/>
+  </w:num>
+  <w:num w:numId="5">
+    <w:abstractNumId w:val="4"/>
+  </w:num>
+  <w:num w:numId="6">
+    <w:abstractNumId w:val="1"/>
   </w:num>
 </w:numbering>
 </file>

</xml_diff>